<commit_message>
Descripciones de divs y nuevos iconos
</commit_message>
<xml_diff>
--- a/Descripciones.docx
+++ b/Descripciones.docx
@@ -12,7 +12,60 @@
         <w:rPr>
           <w:lang w:val="es-US"/>
         </w:rPr>
-        <w:t xml:space="preserve">Soy estudiante de la Tecnicatura en Programación en la Universidad Tecnológica Nacional, Sucursal Regional de General Pacheco. Estoy recibido de Profesor de Educación Secundaria en Geografía, carrera realizada en Los Altos Estudios del Pilar. </w:t>
+        <w:t>Juego de consola desarrollad</w:t>
+      </w:r>
+      <w:r>
+        <w:rPr>
+          <w:lang w:val="es-US"/>
+        </w:rPr>
+        <w:t>o</w:t>
+      </w:r>
+      <w:r>
+        <w:rPr>
+          <w:lang w:val="es-US"/>
+        </w:rPr>
+        <w:t xml:space="preserve"> en C++ utilizando </w:t>
+      </w:r>
+      <w:proofErr w:type="spellStart"/>
+      <w:r>
+        <w:rPr>
+          <w:lang w:val="es-US"/>
+        </w:rPr>
+        <w:t>Codeblocks</w:t>
+      </w:r>
+      <w:proofErr w:type="spellEnd"/>
+      <w:r>
+        <w:rPr>
+          <w:lang w:val="es-US"/>
+        </w:rPr>
+        <w:t xml:space="preserve"> como compilador. Se realizó </w:t>
+      </w:r>
+      <w:r>
+        <w:rPr>
+          <w:lang w:val="es-US"/>
+        </w:rPr>
+        <w:t>siguiendo las reglas del tan conocido juego de dados , La Generala</w:t>
+      </w:r>
+      <w:r>
+        <w:rPr>
+          <w:lang w:val="es-US"/>
+        </w:rPr>
+        <w:t>.</w:t>
+      </w:r>
+      <w:r>
+        <w:rPr>
+          <w:lang w:val="es-US"/>
+        </w:rPr>
+        <w:t xml:space="preserve"> El misma tiene un modo de un jugador, dos jugadores, y puntuación mas alta obtenida de los juegos, permitiéndonos registrar los nombres de los jugadores, sus puntajes, tirar los dados y elegir si continuar tirando cada ronda o elegir la cantidad de dados y cuales volver a tirar, obteniendo los puntajes correspondientes a cada combinación. </w:t>
+      </w:r>
+      <w:r>
+        <w:t>¡</w:t>
+      </w:r>
+      <w:r>
+        <w:rPr>
+          <w:lang w:val="es-US"/>
+        </w:rPr>
+        <w:t>Si sale generala servida ganas el juego!</w:t>
       </w:r>
     </w:p>
     <w:sectPr>

</xml_diff>